<commit_message>
Changed HELP to HEED
</commit_message>
<xml_diff>
--- a/Streetlight/Development plan/Solar streetlight energy monitoring.docx
+++ b/Streetlight/Development plan/Solar streetlight energy monitoring.docx
@@ -1,6 +1,6 @@
 
 <file path=word/document.xml><?xml version="1.0" encoding="utf-8"?>
-<w:document xmlns:wpc="http://schemas.microsoft.com/office/word/2010/wordprocessingCanvas" xmlns:cx="http://schemas.microsoft.com/office/drawing/2014/chartex" xmlns:cx1="http://schemas.microsoft.com/office/drawing/2015/9/8/chartex" xmlns:cx2="http://schemas.microsoft.com/office/drawing/2015/10/21/chartex" xmlns:cx3="http://schemas.microsoft.com/office/drawing/2016/5/9/chartex" xmlns:cx4="http://schemas.microsoft.com/office/drawing/2016/5/10/chartex" xmlns:cx5="http://schemas.microsoft.com/office/drawing/2016/5/11/chartex" xmlns:cx6="http://schemas.microsoft.com/office/drawing/2016/5/12/chartex" xmlns:cx7="http://schemas.microsoft.com/office/drawing/2016/5/13/chartex" xmlns:cx8="http://schemas.microsoft.com/office/drawing/2016/5/14/chartex" xmlns:mc="http://schemas.openxmlformats.org/markup-compatibility/2006" xmlns:aink="http://schemas.microsoft.com/office/drawing/2016/ink" xmlns:am3d="http://schemas.microsoft.com/office/drawing/2017/model3d" xmlns:o="urn:schemas-microsoft-com:office:office" xmlns:r="http://schemas.openxmlformats.org/officeDocument/2006/relationships" xmlns:m="http://schemas.openxmlformats.org/officeDocument/2006/math" xmlns:v="urn:schemas-microsoft-com:vml" xmlns:wp14="http://schemas.microsoft.com/office/word/2010/wordprocessingDrawing" xmlns:wp="http://schemas.openxmlformats.org/drawingml/2006/wordprocessingDrawing" xmlns:w10="urn:schemas-microsoft-com:office:word" xmlns:w="http://schemas.openxmlformats.org/wordprocessingml/2006/main" xmlns:w14="http://schemas.microsoft.com/office/word/2010/wordml" xmlns:w15="http://schemas.microsoft.com/office/word/2012/wordml" xmlns:w16cid="http://schemas.microsoft.com/office/word/2016/wordml/cid" xmlns:w16se="http://schemas.microsoft.com/office/word/2015/wordml/symex" xmlns:wpg="http://schemas.microsoft.com/office/word/2010/wordprocessingGroup" xmlns:wpi="http://schemas.microsoft.com/office/word/2010/wordprocessingInk" xmlns:wne="http://schemas.microsoft.com/office/word/2006/wordml" xmlns:wps="http://schemas.microsoft.com/office/word/2010/wordprocessingShape" mc:Ignorable="w14 w15 w16se w16cid wp14">
+<w:document xmlns:wpc="http://schemas.microsoft.com/office/word/2010/wordprocessingCanvas" xmlns:mo="http://schemas.microsoft.com/office/mac/office/2008/main" xmlns:mc="http://schemas.openxmlformats.org/markup-compatibility/2006" xmlns:mv="urn:schemas-microsoft-com:mac:vml" xmlns:o="urn:schemas-microsoft-com:office:office" xmlns:r="http://schemas.openxmlformats.org/officeDocument/2006/relationships" xmlns:m="http://schemas.openxmlformats.org/officeDocument/2006/math" xmlns:v="urn:schemas-microsoft-com:vml" xmlns:wp14="http://schemas.microsoft.com/office/word/2010/wordprocessingDrawing" xmlns:wp="http://schemas.openxmlformats.org/drawingml/2006/wordprocessingDrawing" xmlns:w10="urn:schemas-microsoft-com:office:word" xmlns:w="http://schemas.openxmlformats.org/wordprocessingml/2006/main" xmlns:w14="http://schemas.microsoft.com/office/word/2010/wordml" xmlns:w15="http://schemas.microsoft.com/office/word/2012/wordml" xmlns:wpg="http://schemas.microsoft.com/office/word/2010/wordprocessingGroup" xmlns:wpi="http://schemas.microsoft.com/office/word/2010/wordprocessingInk" xmlns:wne="http://schemas.microsoft.com/office/word/2006/wordml" xmlns:wps="http://schemas.microsoft.com/office/word/2010/wordprocessingShape" mc:Ignorable="w14 w15 wp14">
   <w:body>
     <w:p>
       <w:pPr>
@@ -18,7 +18,7 @@
           <w:szCs w:val="32"/>
           <w:lang w:eastAsia="en-GB"/>
         </w:rPr>
-        <w:t xml:space="preserve">Solar </w:t>
+        <w:t>Solar streetlight energy monitoring</w:t>
       </w:r>
       <w:r>
         <w:rPr>
@@ -26,14 +26,6 @@
           <w:szCs w:val="32"/>
           <w:lang w:eastAsia="en-GB"/>
         </w:rPr>
-        <w:t>streetlight energy monitoring</w:t>
-      </w:r>
-      <w:r>
-        <w:rPr>
-          <w:sz w:val="32"/>
-          <w:szCs w:val="32"/>
-          <w:lang w:eastAsia="en-GB"/>
-        </w:rPr>
         <w:t>: Design and implementation</w:t>
       </w:r>
     </w:p>
@@ -64,19 +56,21 @@
         <w:rPr>
           <w:rFonts w:cstheme="minorHAnsi"/>
         </w:rPr>
-        <w:t xml:space="preserve">Solar street light can be deliberately oversized to increase energy access to refugee and displaced communities. This can be achieved by </w:t>
-      </w:r>
-      <w:r>
-        <w:rPr>
-          <w:rFonts w:cstheme="minorHAnsi"/>
-        </w:rPr>
-        <w:t>providing the solar streetlights residual energy (i.e., the energy generated but not needed to power the LED Lamp) to the camp, for activities such as phone charging.</w:t>
-      </w:r>
-      <w:r>
-        <w:rPr>
-          <w:rFonts w:cstheme="minorHAnsi"/>
-        </w:rPr>
-        <w:t xml:space="preserve"> In the HELP project we aim to undertake this task and assess its success.</w:t>
+        <w:t xml:space="preserve">Solar street light can be deliberately oversized to increase energy access to refugee and displaced communities. This can be achieved by providing the solar streetlights residual energy (i.e., the energy generated but not needed to power the LED Lamp) to the camp, for activities such as phone charging. In the </w:t>
+      </w:r>
+      <w:r>
+        <w:rPr>
+          <w:rFonts w:cstheme="minorHAnsi"/>
+        </w:rPr>
+        <w:t>HEED</w:t>
+      </w:r>
+      <w:bookmarkStart w:id="0" w:name="_GoBack"/>
+      <w:bookmarkEnd w:id="0"/>
+      <w:r>
+        <w:rPr>
+          <w:rFonts w:cstheme="minorHAnsi"/>
+        </w:rPr>
+        <w:t xml:space="preserve"> project we aim to undertake this task and assess its success.</w:t>
       </w:r>
     </w:p>
     <w:p>
@@ -861,25 +855,13 @@
         </w:numPr>
       </w:pPr>
       <w:r>
-        <w:t>The Street light will be on from dusk-to-dawn</w:t>
-      </w:r>
-      <w:r>
-        <w:t xml:space="preserve"> (</w:t>
-      </w:r>
-      <w:r>
-        <w:t>approx.</w:t>
-      </w:r>
-      <w:r>
-        <w:t>12 hours</w:t>
+        <w:t>The Street light will be on from dusk-to-dawn (approx.12 hours</w:t>
       </w:r>
       <w:r>
         <w:t>) and</w:t>
       </w:r>
       <w:r>
-        <w:t xml:space="preserve"> will pull current at a constant rate</w:t>
-      </w:r>
-      <w:r>
-        <w:t>.</w:t>
+        <w:t xml:space="preserve"> will pull current at a constant rate.</w:t>
       </w:r>
     </w:p>
     <w:p/>
@@ -896,6 +878,7 @@
       <w:r>
         <w:rPr>
           <w:noProof/>
+          <w:lang w:eastAsia="en-GB"/>
         </w:rPr>
         <w:drawing>
           <wp:inline distT="0" distB="0" distL="0" distR="0" wp14:anchorId="13881946" wp14:editId="673E54E4">
@@ -904,7 +887,7 @@
             <wp:docPr id="1" name="Chart 1">
               <a:extLst xmlns:a="http://schemas.openxmlformats.org/drawingml/2006/main">
                 <a:ext uri="{FF2B5EF4-FFF2-40B4-BE49-F238E27FC236}">
-                  <a16:creationId xmlns:a16="http://schemas.microsoft.com/office/drawing/2014/main" id="{E2D96452-E5AA-5A4F-A7F2-B7B12D136032}"/>
+                  <a16:creationId xmlns:a16="http://schemas.microsoft.com/office/drawing/2014/main" xmlns:w16se="http://schemas.microsoft.com/office/word/2015/wordml/symex" xmlns:w16cid="http://schemas.microsoft.com/office/word/2016/wordml/cid" xmlns:w="http://schemas.openxmlformats.org/wordprocessingml/2006/main" xmlns:w10="urn:schemas-microsoft-com:office:word" xmlns:v="urn:schemas-microsoft-com:vml" xmlns:o="urn:schemas-microsoft-com:office:office" xmlns:am3d="http://schemas.microsoft.com/office/drawing/2017/model3d" xmlns:aink="http://schemas.microsoft.com/office/drawing/2016/ink" xmlns:cx8="http://schemas.microsoft.com/office/drawing/2016/5/14/chartex" xmlns:cx7="http://schemas.microsoft.com/office/drawing/2016/5/13/chartex" xmlns:cx6="http://schemas.microsoft.com/office/drawing/2016/5/12/chartex" xmlns:cx5="http://schemas.microsoft.com/office/drawing/2016/5/11/chartex" xmlns:cx4="http://schemas.microsoft.com/office/drawing/2016/5/10/chartex" xmlns:cx3="http://schemas.microsoft.com/office/drawing/2016/5/9/chartex" xmlns:cx2="http://schemas.microsoft.com/office/drawing/2015/10/21/chartex" xmlns:cx1="http://schemas.microsoft.com/office/drawing/2015/9/8/chartex" xmlns:cx="http://schemas.microsoft.com/office/drawing/2014/chartex" xmlns="" id="{E2D96452-E5AA-5A4F-A7F2-B7B12D136032}"/>
                 </a:ext>
               </a:extLst>
             </wp:docPr>
@@ -930,8 +913,6 @@
       <w:r>
         <w:t xml:space="preserve"> Defining the algorithm is out the scope of this document.</w:t>
       </w:r>
-      <w:bookmarkStart w:id="0" w:name="_GoBack"/>
-      <w:bookmarkEnd w:id="0"/>
     </w:p>
     <w:sectPr>
       <w:pgSz w:w="11900" w:h="16840"/>
@@ -944,8 +925,8 @@
 </file>
 
 <file path=word/numbering.xml><?xml version="1.0" encoding="utf-8"?>
-<w:numbering xmlns:wpc="http://schemas.microsoft.com/office/word/2010/wordprocessingCanvas" xmlns:cx="http://schemas.microsoft.com/office/drawing/2014/chartex" xmlns:cx1="http://schemas.microsoft.com/office/drawing/2015/9/8/chartex" xmlns:cx2="http://schemas.microsoft.com/office/drawing/2015/10/21/chartex" xmlns:cx3="http://schemas.microsoft.com/office/drawing/2016/5/9/chartex" xmlns:cx4="http://schemas.microsoft.com/office/drawing/2016/5/10/chartex" xmlns:cx5="http://schemas.microsoft.com/office/drawing/2016/5/11/chartex" xmlns:cx6="http://schemas.microsoft.com/office/drawing/2016/5/12/chartex" xmlns:cx7="http://schemas.microsoft.com/office/drawing/2016/5/13/chartex" xmlns:cx8="http://schemas.microsoft.com/office/drawing/2016/5/14/chartex" xmlns:mc="http://schemas.openxmlformats.org/markup-compatibility/2006" xmlns:aink="http://schemas.microsoft.com/office/drawing/2016/ink" xmlns:am3d="http://schemas.microsoft.com/office/drawing/2017/model3d" xmlns:o="urn:schemas-microsoft-com:office:office" xmlns:r="http://schemas.openxmlformats.org/officeDocument/2006/relationships" xmlns:m="http://schemas.openxmlformats.org/officeDocument/2006/math" xmlns:v="urn:schemas-microsoft-com:vml" xmlns:wp14="http://schemas.microsoft.com/office/word/2010/wordprocessingDrawing" xmlns:wp="http://schemas.openxmlformats.org/drawingml/2006/wordprocessingDrawing" xmlns:w10="urn:schemas-microsoft-com:office:word" xmlns:w="http://schemas.openxmlformats.org/wordprocessingml/2006/main" xmlns:w14="http://schemas.microsoft.com/office/word/2010/wordml" xmlns:w15="http://schemas.microsoft.com/office/word/2012/wordml" xmlns:w16cid="http://schemas.microsoft.com/office/word/2016/wordml/cid" xmlns:w16se="http://schemas.microsoft.com/office/word/2015/wordml/symex" xmlns:wpg="http://schemas.microsoft.com/office/word/2010/wordprocessingGroup" xmlns:wpi="http://schemas.microsoft.com/office/word/2010/wordprocessingInk" xmlns:wne="http://schemas.microsoft.com/office/word/2006/wordml" xmlns:wps="http://schemas.microsoft.com/office/word/2010/wordprocessingShape" mc:Ignorable="w14 w15 w16se w16cid wp14">
-  <w:abstractNum w:abstractNumId="0" w15:restartNumberingAfterBreak="0">
+<w:numbering xmlns:wpc="http://schemas.microsoft.com/office/word/2010/wordprocessingCanvas" xmlns:mo="http://schemas.microsoft.com/office/mac/office/2008/main" xmlns:mc="http://schemas.openxmlformats.org/markup-compatibility/2006" xmlns:mv="urn:schemas-microsoft-com:mac:vml" xmlns:o="urn:schemas-microsoft-com:office:office" xmlns:r="http://schemas.openxmlformats.org/officeDocument/2006/relationships" xmlns:m="http://schemas.openxmlformats.org/officeDocument/2006/math" xmlns:v="urn:schemas-microsoft-com:vml" xmlns:wp14="http://schemas.microsoft.com/office/word/2010/wordprocessingDrawing" xmlns:wp="http://schemas.openxmlformats.org/drawingml/2006/wordprocessingDrawing" xmlns:w10="urn:schemas-microsoft-com:office:word" xmlns:w="http://schemas.openxmlformats.org/wordprocessingml/2006/main" xmlns:w14="http://schemas.microsoft.com/office/word/2010/wordml" xmlns:w15="http://schemas.microsoft.com/office/word/2012/wordml" xmlns:wpg="http://schemas.microsoft.com/office/word/2010/wordprocessingGroup" xmlns:wpi="http://schemas.microsoft.com/office/word/2010/wordprocessingInk" xmlns:wne="http://schemas.microsoft.com/office/word/2006/wordml" xmlns:wps="http://schemas.microsoft.com/office/word/2010/wordprocessingShape" mc:Ignorable="w14 w15 wp14">
+  <w:abstractNum w:abstractNumId="0">
     <w:nsid w:val="053E5200"/>
     <w:multiLevelType w:val="hybridMultilevel"/>
     <w:tmpl w:val="3D6EF27C"/>
@@ -1058,7 +1039,7 @@
       </w:rPr>
     </w:lvl>
   </w:abstractNum>
-  <w:abstractNum w:abstractNumId="1" w15:restartNumberingAfterBreak="0">
+  <w:abstractNum w:abstractNumId="1">
     <w:nsid w:val="08CF2676"/>
     <w:multiLevelType w:val="hybridMultilevel"/>
     <w:tmpl w:val="6F4E8342"/>
@@ -1171,7 +1152,7 @@
       </w:rPr>
     </w:lvl>
   </w:abstractNum>
-  <w:abstractNum w:abstractNumId="2" w15:restartNumberingAfterBreak="0">
+  <w:abstractNum w:abstractNumId="2">
     <w:nsid w:val="0D413A61"/>
     <w:multiLevelType w:val="hybridMultilevel"/>
     <w:tmpl w:val="AE5A3BF4"/>
@@ -1257,7 +1238,7 @@
       </w:pPr>
     </w:lvl>
   </w:abstractNum>
-  <w:abstractNum w:abstractNumId="3" w15:restartNumberingAfterBreak="0">
+  <w:abstractNum w:abstractNumId="3">
     <w:nsid w:val="35D90ABC"/>
     <w:multiLevelType w:val="hybridMultilevel"/>
     <w:tmpl w:val="F6ACCCDC"/>
@@ -1343,7 +1324,7 @@
       </w:pPr>
     </w:lvl>
   </w:abstractNum>
-  <w:abstractNum w:abstractNumId="4" w15:restartNumberingAfterBreak="0">
+  <w:abstractNum w:abstractNumId="4">
     <w:nsid w:val="570D6112"/>
     <w:multiLevelType w:val="hybridMultilevel"/>
     <w:tmpl w:val="6BC24D9A"/>
@@ -1475,7 +1456,7 @@
 </file>
 
 <file path=word/styles.xml><?xml version="1.0" encoding="utf-8"?>
-<w:styles xmlns:mc="http://schemas.openxmlformats.org/markup-compatibility/2006" xmlns:r="http://schemas.openxmlformats.org/officeDocument/2006/relationships" xmlns:w="http://schemas.openxmlformats.org/wordprocessingml/2006/main" xmlns:w14="http://schemas.microsoft.com/office/word/2010/wordml" xmlns:w15="http://schemas.microsoft.com/office/word/2012/wordml" xmlns:w16cid="http://schemas.microsoft.com/office/word/2016/wordml/cid" xmlns:w16se="http://schemas.microsoft.com/office/word/2015/wordml/symex" mc:Ignorable="w14 w15 w16se w16cid">
+<w:styles xmlns:mc="http://schemas.openxmlformats.org/markup-compatibility/2006" xmlns:r="http://schemas.openxmlformats.org/officeDocument/2006/relationships" xmlns:w="http://schemas.openxmlformats.org/wordprocessingml/2006/main" xmlns:w14="http://schemas.microsoft.com/office/word/2010/wordml" xmlns:w15="http://schemas.microsoft.com/office/word/2012/wordml" mc:Ignorable="w14 w15">
   <w:docDefaults>
     <w:rPrDefault>
       <w:rPr>
@@ -1487,7 +1468,7 @@
     </w:rPrDefault>
     <w:pPrDefault/>
   </w:docDefaults>
-  <w:latentStyles w:defLockedState="0" w:defUIPriority="99" w:defSemiHidden="0" w:defUnhideWhenUsed="0" w:defQFormat="0" w:count="375">
+  <w:latentStyles w:defLockedState="0" w:defUIPriority="99" w:defSemiHidden="0" w:defUnhideWhenUsed="0" w:defQFormat="0" w:count="382">
     <w:lsdException w:name="Normal" w:uiPriority="0" w:qFormat="1"/>
     <w:lsdException w:name="heading 1" w:uiPriority="9" w:qFormat="1"/>
     <w:lsdException w:name="heading 2" w:semiHidden="1" w:uiPriority="9" w:unhideWhenUsed="1" w:qFormat="1"/>
@@ -1977,9 +1958,9 @@
 </file>
 
 <file path=word/charts/chart1.xml><?xml version="1.0" encoding="utf-8"?>
-<c:chartSpace xmlns:c="http://schemas.openxmlformats.org/drawingml/2006/chart" xmlns:a="http://schemas.openxmlformats.org/drawingml/2006/main" xmlns:r="http://schemas.openxmlformats.org/officeDocument/2006/relationships" xmlns:c16r2="http://schemas.microsoft.com/office/drawing/2015/06/chart">
+<c:chartSpace xmlns:c="http://schemas.openxmlformats.org/drawingml/2006/chart" xmlns:a="http://schemas.openxmlformats.org/drawingml/2006/main" xmlns:r="http://schemas.openxmlformats.org/officeDocument/2006/relationships">
   <c:date1904 val="0"/>
-  <c:lang val="en-US"/>
+  <c:lang val="en-GB"/>
   <c:roundedCorners val="0"/>
   <mc:AlternateContent xmlns:mc="http://schemas.openxmlformats.org/markup-compatibility/2006">
     <mc:Choice xmlns:c14="http://schemas.microsoft.com/office/drawing/2007/8/2/chart" Requires="c14">
@@ -2041,76 +2022,76 @@
                 <c:formatCode>h:mm</c:formatCode>
                 <c:ptCount val="24"/>
                 <c:pt idx="0">
-                  <c:v>0</c:v>
+                  <c:v>0.0</c:v>
                 </c:pt>
                 <c:pt idx="1">
-                  <c:v>4.1666666666666664E-2</c:v>
+                  <c:v>0.0416666666666667</c:v>
                 </c:pt>
                 <c:pt idx="2">
-                  <c:v>8.3333333333333301E-2</c:v>
+                  <c:v>0.0833333333333333</c:v>
                 </c:pt>
                 <c:pt idx="3">
                   <c:v>0.125</c:v>
                 </c:pt>
                 <c:pt idx="4">
-                  <c:v>0.16666666666666699</c:v>
+                  <c:v>0.166666666666667</c:v>
                 </c:pt>
                 <c:pt idx="5">
-                  <c:v>0.20833333333333301</c:v>
+                  <c:v>0.208333333333333</c:v>
                 </c:pt>
                 <c:pt idx="6">
                   <c:v>0.25</c:v>
                 </c:pt>
                 <c:pt idx="7">
-                  <c:v>0.29166666666666702</c:v>
+                  <c:v>0.291666666666667</c:v>
                 </c:pt>
                 <c:pt idx="8">
-                  <c:v>0.33333333333333298</c:v>
+                  <c:v>0.333333333333333</c:v>
                 </c:pt>
                 <c:pt idx="9">
                   <c:v>0.375</c:v>
                 </c:pt>
                 <c:pt idx="10">
-                  <c:v>0.41666666666666702</c:v>
+                  <c:v>0.416666666666667</c:v>
                 </c:pt>
                 <c:pt idx="11">
-                  <c:v>0.45833333333333298</c:v>
+                  <c:v>0.458333333333333</c:v>
                 </c:pt>
                 <c:pt idx="12">
                   <c:v>0.5</c:v>
                 </c:pt>
                 <c:pt idx="13">
-                  <c:v>0.54166666666666696</c:v>
+                  <c:v>0.541666666666667</c:v>
                 </c:pt>
                 <c:pt idx="14">
-                  <c:v>0.58333333333333304</c:v>
+                  <c:v>0.583333333333333</c:v>
                 </c:pt>
                 <c:pt idx="15">
                   <c:v>0.625</c:v>
                 </c:pt>
                 <c:pt idx="16">
-                  <c:v>0.66666666666666696</c:v>
+                  <c:v>0.666666666666667</c:v>
                 </c:pt>
                 <c:pt idx="17">
-                  <c:v>0.70833333333333304</c:v>
+                  <c:v>0.708333333333333</c:v>
                 </c:pt>
                 <c:pt idx="18">
                   <c:v>0.75</c:v>
                 </c:pt>
                 <c:pt idx="19">
-                  <c:v>0.79166666666666696</c:v>
+                  <c:v>0.791666666666667</c:v>
                 </c:pt>
                 <c:pt idx="20">
-                  <c:v>0.83333333333333304</c:v>
+                  <c:v>0.833333333333333</c:v>
                 </c:pt>
                 <c:pt idx="21">
                   <c:v>0.875</c:v>
                 </c:pt>
                 <c:pt idx="22">
-                  <c:v>0.91666666666666696</c:v>
+                  <c:v>0.916666666666667</c:v>
                 </c:pt>
                 <c:pt idx="23">
-                  <c:v>0.95833333333333304</c:v>
+                  <c:v>0.958333333333333</c:v>
                 </c:pt>
               </c:numCache>
             </c:numRef>
@@ -2122,82 +2103,82 @@
                 <c:formatCode>General</c:formatCode>
                 <c:ptCount val="24"/>
                 <c:pt idx="0">
-                  <c:v>2</c:v>
+                  <c:v>2.0</c:v>
                 </c:pt>
                 <c:pt idx="1">
-                  <c:v>2</c:v>
+                  <c:v>2.0</c:v>
                 </c:pt>
                 <c:pt idx="2">
-                  <c:v>2</c:v>
+                  <c:v>2.0</c:v>
                 </c:pt>
                 <c:pt idx="3">
-                  <c:v>2</c:v>
+                  <c:v>2.0</c:v>
                 </c:pt>
                 <c:pt idx="4">
-                  <c:v>2</c:v>
+                  <c:v>2.0</c:v>
                 </c:pt>
                 <c:pt idx="5">
-                  <c:v>2</c:v>
+                  <c:v>2.0</c:v>
                 </c:pt>
                 <c:pt idx="6">
-                  <c:v>2</c:v>
+                  <c:v>2.0</c:v>
                 </c:pt>
                 <c:pt idx="7">
-                  <c:v>1</c:v>
+                  <c:v>1.0</c:v>
                 </c:pt>
                 <c:pt idx="8">
-                  <c:v>1</c:v>
+                  <c:v>1.0</c:v>
                 </c:pt>
                 <c:pt idx="9">
-                  <c:v>1</c:v>
+                  <c:v>1.0</c:v>
                 </c:pt>
                 <c:pt idx="10">
-                  <c:v>1</c:v>
+                  <c:v>1.0</c:v>
                 </c:pt>
                 <c:pt idx="11">
-                  <c:v>1</c:v>
+                  <c:v>1.0</c:v>
                 </c:pt>
                 <c:pt idx="12">
-                  <c:v>1</c:v>
+                  <c:v>1.0</c:v>
                 </c:pt>
                 <c:pt idx="13">
-                  <c:v>1</c:v>
+                  <c:v>1.0</c:v>
                 </c:pt>
                 <c:pt idx="14">
-                  <c:v>1</c:v>
+                  <c:v>1.0</c:v>
                 </c:pt>
                 <c:pt idx="15">
-                  <c:v>1</c:v>
+                  <c:v>1.0</c:v>
                 </c:pt>
                 <c:pt idx="16">
-                  <c:v>1</c:v>
+                  <c:v>1.0</c:v>
                 </c:pt>
                 <c:pt idx="17">
-                  <c:v>1</c:v>
+                  <c:v>1.0</c:v>
                 </c:pt>
                 <c:pt idx="18">
-                  <c:v>2</c:v>
+                  <c:v>2.0</c:v>
                 </c:pt>
                 <c:pt idx="19">
-                  <c:v>2</c:v>
+                  <c:v>2.0</c:v>
                 </c:pt>
                 <c:pt idx="20">
-                  <c:v>2</c:v>
+                  <c:v>2.0</c:v>
                 </c:pt>
                 <c:pt idx="21">
-                  <c:v>2</c:v>
+                  <c:v>2.0</c:v>
                 </c:pt>
                 <c:pt idx="22">
-                  <c:v>2</c:v>
+                  <c:v>2.0</c:v>
                 </c:pt>
                 <c:pt idx="23">
-                  <c:v>2</c:v>
+                  <c:v>2.0</c:v>
                 </c:pt>
               </c:numCache>
             </c:numRef>
           </c:yVal>
           <c:smooth val="0"/>
-          <c:extLst>
+          <c:extLst xmlns:c16r2="http://schemas.microsoft.com/office/drawing/2015/06/chart">
             <c:ext xmlns:c16="http://schemas.microsoft.com/office/drawing/2014/chart" uri="{C3380CC4-5D6E-409C-BE32-E72D297353CC}">
               <c16:uniqueId val="{00000000-0C1A-C146-AE0E-1EF5E727C6F7}"/>
             </c:ext>
@@ -2211,14 +2192,14 @@
           <c:showPercent val="0"/>
           <c:showBubbleSize val="0"/>
         </c:dLbls>
-        <c:axId val="570980975"/>
-        <c:axId val="665164239"/>
+        <c:axId val="1645517968"/>
+        <c:axId val="1645520016"/>
       </c:scatterChart>
       <c:valAx>
-        <c:axId val="570980975"/>
+        <c:axId val="1645517968"/>
         <c:scaling>
           <c:orientation val="minMax"/>
-          <c:max val="1"/>
+          <c:max val="1.0"/>
         </c:scaling>
         <c:delete val="0"/>
         <c:axPos val="b"/>
@@ -2270,16 +2251,16 @@
                 <a:cs typeface="+mn-cs"/>
               </a:defRPr>
             </a:pPr>
-            <a:endParaRPr lang="en-US"/>
+            <a:endParaRPr lang="en-GB"/>
           </a:p>
         </c:txPr>
-        <c:crossAx val="665164239"/>
+        <c:crossAx val="1645520016"/>
         <c:crosses val="autoZero"/>
         <c:crossBetween val="midCat"/>
         <c:majorUnit val="0.25"/>
       </c:valAx>
       <c:valAx>
-        <c:axId val="665164239"/>
+        <c:axId val="1645520016"/>
         <c:scaling>
           <c:orientation val="minMax"/>
         </c:scaling>
@@ -2303,7 +2284,7 @@
         <c:majorTickMark val="none"/>
         <c:minorTickMark val="none"/>
         <c:tickLblPos val="nextTo"/>
-        <c:crossAx val="570980975"/>
+        <c:crossAx val="1645517968"/>
         <c:crosses val="autoZero"/>
         <c:crossBetween val="midCat"/>
       </c:valAx>
@@ -2341,7 +2322,7 @@
       <a:pPr>
         <a:defRPr/>
       </a:pPr>
-      <a:endParaRPr lang="en-US"/>
+      <a:endParaRPr lang="en-GB"/>
     </a:p>
   </c:txPr>
   <c:externalData r:id="rId3">

</xml_diff>